<commit_message>
dataset and map working
</commit_message>
<xml_diff>
--- a/31938388_FIT3179Week9Homework.docx
+++ b/31938388_FIT3179Week9Homework.docx
@@ -4,6 +4,7 @@
   <w:body>
     <w:p>
       <w:pPr>
+        <w:jc w:val="center"/>
         <w:rPr>
           <w:b/>
           <w:bCs/>
@@ -30,21 +31,7 @@
           <w:b/>
           <w:bCs/>
         </w:rPr>
-        <w:t xml:space="preserve"> Week </w:t>
-      </w:r>
-      <w:r>
-        <w:rPr>
-          <w:b/>
-          <w:bCs/>
-        </w:rPr>
-        <w:t>9</w:t>
-      </w:r>
-      <w:r>
-        <w:rPr>
-          <w:b/>
-          <w:bCs/>
-        </w:rPr>
-        <w:t xml:space="preserve"> Homework                      Name: Deelaka </w:t>
+        <w:t xml:space="preserve"> Week 9 Homework                      Name: Deelaka </w:t>
       </w:r>
       <w:proofErr w:type="spellStart"/>
       <w:r>
@@ -60,11 +47,12 @@
           <w:b/>
           <w:bCs/>
         </w:rPr>
-        <w:t xml:space="preserve"> Wijenayaka </w:t>
-      </w:r>
-    </w:p>
-    <w:p>
-      <w:pPr>
+        <w:t xml:space="preserve"> Wijenayaka</w:t>
+      </w:r>
+    </w:p>
+    <w:p>
+      <w:pPr>
+        <w:jc w:val="center"/>
         <w:rPr>
           <w:b/>
           <w:bCs/>
@@ -96,6 +84,7 @@
     </w:p>
     <w:p>
       <w:pPr>
+        <w:jc w:val="center"/>
         <w:rPr>
           <w:b/>
           <w:bCs/>
@@ -115,19 +104,129 @@
             <w:b/>
             <w:bCs/>
           </w:rPr>
-          <w:t>https://shenalcode.github.io/31938</w:t>
+          <w:t>https://shenalcode.github.io/31938388_FIT3179Week9Homework/</w:t>
         </w:r>
+      </w:hyperlink>
+    </w:p>
+    <w:p>
+      <w:pPr>
+        <w:rPr>
+          <w:b/>
+          <w:bCs/>
+        </w:rPr>
+      </w:pPr>
+    </w:p>
+    <w:p>
+      <w:pPr>
+        <w:rPr>
+          <w:b/>
+          <w:bCs/>
+        </w:rPr>
+      </w:pPr>
+      <w:r>
+        <w:rPr>
+          <w:b/>
+          <w:bCs/>
+        </w:rPr>
+        <w:t>Map Screenshot:</w:t>
+      </w:r>
+    </w:p>
+    <w:p>
+      <w:pPr>
+        <w:rPr>
+          <w:b/>
+          <w:bCs/>
+        </w:rPr>
+      </w:pPr>
+      <w:r>
+        <w:rPr>
+          <w:b/>
+          <w:bCs/>
+        </w:rPr>
+        <w:t>Domain:</w:t>
+      </w:r>
+    </w:p>
+    <w:p>
+      <w:pPr>
+        <w:rPr>
+          <w:b/>
+          <w:bCs/>
+        </w:rPr>
+      </w:pPr>
+      <w:r>
+        <w:rPr>
+          <w:b/>
+          <w:bCs/>
+        </w:rPr>
+        <w:t>Dataset:</w:t>
+      </w:r>
+      <w:r>
+        <w:rPr>
+          <w:b/>
+          <w:bCs/>
+        </w:rPr>
+        <w:t xml:space="preserve"> </w:t>
+      </w:r>
+      <w:r>
+        <w:t>Islam, S</w:t>
+      </w:r>
+      <w:r>
+        <w:t>. (</w:t>
+      </w:r>
+      <w:r>
+        <w:t>2023</w:t>
+      </w:r>
+      <w:r>
+        <w:t xml:space="preserve">). </w:t>
+      </w:r>
+      <w:r>
+        <w:t>World Happiness Report up to 2023</w:t>
+      </w:r>
+      <w:r>
+        <w:t>. Retrieved from</w:t>
+      </w:r>
+      <w:r>
+        <w:t xml:space="preserve"> </w:t>
+      </w:r>
+      <w:hyperlink r:id="rId7" w:history="1">
         <w:r>
           <w:rPr>
             <w:rStyle w:val="Hyperlink"/>
-            <w:b/>
-            <w:bCs/>
           </w:rPr>
-          <w:t>388_FIT3179Week9Homework/</w:t>
+          <w:t>https://www.kaggle.com/datasets/sazidthe1/global-happiness-scores-and-factors</w:t>
         </w:r>
       </w:hyperlink>
     </w:p>
-    <w:p/>
+    <w:p>
+      <w:pPr>
+        <w:rPr>
+          <w:b/>
+          <w:bCs/>
+        </w:rPr>
+      </w:pPr>
+      <w:r>
+        <w:rPr>
+          <w:b/>
+          <w:bCs/>
+        </w:rPr>
+        <w:t>Data transformation:</w:t>
+      </w:r>
+    </w:p>
+    <w:p>
+      <w:pPr>
+        <w:rPr>
+          <w:b/>
+          <w:bCs/>
+        </w:rPr>
+      </w:pPr>
+      <w:r>
+        <w:rPr>
+          <w:b/>
+          <w:bCs/>
+        </w:rPr>
+        <w:t xml:space="preserve">Justification: </w:t>
+      </w:r>
+    </w:p>
     <w:sectPr>
       <w:pgSz w:w="12240" w:h="15840"/>
       <w:pgMar w:top="1440" w:right="1440" w:bottom="1440" w:left="1440" w:header="720" w:footer="720" w:gutter="0"/>

</xml_diff>